<commit_message>
Uploading paper of the future
</commit_message>
<xml_diff>
--- a/DMP0.docx
+++ b/DMP0.docx
@@ -636,7 +636,7 @@
     </w:lvl>
   </w:abstractNum>
   <w:abstractNum w:abstractNumId="990">
-    <w:nsid w:val="8b5aee5f"/>
+    <w:nsid w:val="5f1db70d"/>
     <w:multiLevelType w:val="multilevel"/>
     <w:lvl w:ilvl="0">
       <w:numFmt w:val="bullet"/>
@@ -717,7 +717,7 @@
     </w:lvl>
   </w:abstractNum>
   <w:abstractNum w:abstractNumId="99411">
-    <w:nsid w:val="1eb272fc"/>
+    <w:nsid w:val="1de2c91d"/>
     <w:multiLevelType w:val="multilevel"/>
     <w:lvl w:ilvl="0">
       <w:start w:val="1"/>
@@ -805,7 +805,7 @@
     </w:lvl>
   </w:abstractNum>
   <w:abstractNum w:abstractNumId="99412">
-    <w:nsid w:val="5002809a"/>
+    <w:nsid w:val="512f6d0b"/>
     <w:multiLevelType w:val="multilevel"/>
     <w:lvl w:ilvl="0">
       <w:start w:val="2"/>
@@ -893,7 +893,7 @@
     </w:lvl>
   </w:abstractNum>
   <w:abstractNum w:abstractNumId="99413">
-    <w:nsid w:val="9de8a3cc"/>
+    <w:nsid w:val="93f906dc"/>
     <w:multiLevelType w:val="multilevel"/>
     <w:lvl w:ilvl="0">
       <w:start w:val="3"/>
@@ -981,7 +981,7 @@
     </w:lvl>
   </w:abstractNum>
   <w:abstractNum w:abstractNumId="99414">
-    <w:nsid w:val="1961f674"/>
+    <w:nsid w:val="bdad7592"/>
     <w:multiLevelType w:val="multilevel"/>
     <w:lvl w:ilvl="0">
       <w:start w:val="4"/>
@@ -1069,7 +1069,7 @@
     </w:lvl>
   </w:abstractNum>
   <w:abstractNum w:abstractNumId="99415">
-    <w:nsid w:val="6a2e2871"/>
+    <w:nsid w:val="68152c08"/>
     <w:multiLevelType w:val="multilevel"/>
     <w:lvl w:ilvl="0">
       <w:start w:val="5"/>

</xml_diff>